<commit_message>
Dodano izvjsce s prvog sastanka tima
</commit_message>
<xml_diff>
--- a/Projekt_baza_podataka_II.docx
+++ b/Projekt_baza_podataka_II.docx
@@ -117,7 +117,7 @@
     </w:p>
     <w:p>
       <w:pPr>
-        <w:pStyle w:val="Naslov"/>
+        <w:pStyle w:val="Title"/>
         <w:jc w:val="center"/>
         <w:rPr>
           <w:rFonts w:ascii="Times New Roman" w:hAnsi="Times New Roman" w:cs="Times New Roman"/>
@@ -146,7 +146,7 @@
     </w:p>
     <w:p>
       <w:pPr>
-        <w:pStyle w:val="Podnaslov"/>
+        <w:pStyle w:val="Subtitle"/>
         <w:jc w:val="center"/>
         <w:rPr>
           <w:rFonts w:ascii="Times New Roman" w:hAnsi="Times New Roman" w:cs="Times New Roman"/>
@@ -272,7 +272,7 @@
     </w:p>
     <w:p>
       <w:pPr>
-        <w:pStyle w:val="Podnoje"/>
+        <w:pStyle w:val="Footer"/>
         <w:jc w:val="right"/>
         <w:rPr>
           <w:rFonts w:ascii="Times New Roman" w:hAnsi="Times New Roman" w:cs="Times New Roman"/>
@@ -298,19 +298,8 @@
           <w:lang w:val="hr-HR"/>
         </w:rPr>
         <w:br/>
-        <w:t xml:space="preserve">Asistent kolegija : Romeo </w:t>
-      </w:r>
-      <w:proofErr w:type="spellStart"/>
-      <w:r>
-        <w:rPr>
-          <w:rFonts w:ascii="Times New Roman" w:hAnsi="Times New Roman" w:cs="Times New Roman"/>
-          <w:sz w:val="24"/>
-          <w:szCs w:val="24"/>
-          <w:lang w:val="hr-HR"/>
-        </w:rPr>
-        <w:t>Šajina</w:t>
-      </w:r>
-      <w:proofErr w:type="spellEnd"/>
+        <w:t>Asistent kolegija : Romeo Šajina</w:t>
+      </w:r>
     </w:p>
     <w:p>
       <w:pPr>
@@ -399,7 +388,6 @@
         <w:br/>
         <w:t xml:space="preserve">Pomoću aplikacije moći ćemo unositi podatke, prikazivati podatke, te direktno uređivati podatke iz </w:t>
       </w:r>
-      <w:proofErr w:type="spellStart"/>
       <w:r>
         <w:rPr>
           <w:rFonts w:ascii="Times New Roman" w:hAnsi="Times New Roman" w:cs="Times New Roman"/>
@@ -409,7 +397,6 @@
         </w:rPr>
         <w:t>MySQL</w:t>
       </w:r>
-      <w:proofErr w:type="spellEnd"/>
       <w:r>
         <w:rPr>
           <w:rFonts w:ascii="Times New Roman" w:hAnsi="Times New Roman" w:cs="Times New Roman"/>
@@ -450,7 +437,7 @@
     </w:p>
     <w:p>
       <w:pPr>
-        <w:pStyle w:val="Odlomakpopisa"/>
+        <w:pStyle w:val="ListParagraph"/>
         <w:numPr>
           <w:ilvl w:val="0"/>
           <w:numId w:val="3"/>
@@ -462,7 +449,6 @@
           <w:lang w:val="hr-HR"/>
         </w:rPr>
       </w:pPr>
-      <w:proofErr w:type="spellStart"/>
       <w:r>
         <w:rPr>
           <w:rFonts w:ascii="Times New Roman" w:hAnsi="Times New Roman" w:cs="Times New Roman"/>
@@ -481,40 +467,19 @@
         </w:rPr>
         <w:t>SQL</w:t>
       </w:r>
-      <w:proofErr w:type="spellEnd"/>
-      <w:r>
-        <w:rPr>
-          <w:rFonts w:ascii="Times New Roman" w:hAnsi="Times New Roman" w:cs="Times New Roman"/>
-          <w:sz w:val="28"/>
-          <w:szCs w:val="28"/>
-          <w:lang w:val="hr-HR"/>
-        </w:rPr>
-        <w:t xml:space="preserve"> </w:t>
-      </w:r>
-      <w:proofErr w:type="spellStart"/>
-      <w:r>
-        <w:rPr>
-          <w:rFonts w:ascii="Times New Roman" w:hAnsi="Times New Roman" w:cs="Times New Roman"/>
-          <w:sz w:val="28"/>
-          <w:szCs w:val="28"/>
-          <w:lang w:val="hr-HR"/>
-        </w:rPr>
-        <w:t>Workbench</w:t>
-      </w:r>
-      <w:proofErr w:type="spellEnd"/>
-      <w:r>
-        <w:rPr>
-          <w:rFonts w:ascii="Times New Roman" w:hAnsi="Times New Roman" w:cs="Times New Roman"/>
-          <w:sz w:val="28"/>
-          <w:szCs w:val="28"/>
-          <w:lang w:val="hr-HR"/>
-        </w:rPr>
-        <w:t xml:space="preserve"> (za izradu baze podataka)</w:t>
-      </w:r>
-    </w:p>
-    <w:p>
-      <w:pPr>
-        <w:pStyle w:val="Odlomakpopisa"/>
+      <w:r>
+        <w:rPr>
+          <w:rFonts w:ascii="Times New Roman" w:hAnsi="Times New Roman" w:cs="Times New Roman"/>
+          <w:sz w:val="28"/>
+          <w:szCs w:val="28"/>
+          <w:lang w:val="hr-HR"/>
+        </w:rPr>
+        <w:t xml:space="preserve"> Workbench (za izradu baze podataka)</w:t>
+      </w:r>
+    </w:p>
+    <w:p>
+      <w:pPr>
+        <w:pStyle w:val="ListParagraph"/>
         <w:numPr>
           <w:ilvl w:val="0"/>
           <w:numId w:val="3"/>
@@ -538,7 +503,7 @@
     </w:p>
     <w:p>
       <w:pPr>
-        <w:pStyle w:val="Odlomakpopisa"/>
+        <w:pStyle w:val="ListParagraph"/>
         <w:numPr>
           <w:ilvl w:val="0"/>
           <w:numId w:val="3"/>
@@ -550,30 +515,19 @@
           <w:lang w:val="hr-HR"/>
         </w:rPr>
       </w:pPr>
-      <w:proofErr w:type="spellStart"/>
-      <w:r>
-        <w:rPr>
-          <w:rFonts w:ascii="Times New Roman" w:hAnsi="Times New Roman" w:cs="Times New Roman"/>
-          <w:sz w:val="28"/>
-          <w:szCs w:val="28"/>
-          <w:lang w:val="hr-HR"/>
-        </w:rPr>
-        <w:t>Lucidchart</w:t>
-      </w:r>
-      <w:proofErr w:type="spellEnd"/>
-      <w:r>
-        <w:rPr>
-          <w:rFonts w:ascii="Times New Roman" w:hAnsi="Times New Roman" w:cs="Times New Roman"/>
-          <w:sz w:val="28"/>
-          <w:szCs w:val="28"/>
-          <w:lang w:val="hr-HR"/>
-        </w:rPr>
-        <w:t xml:space="preserve"> (za izradu ER dijagrama)</w:t>
-      </w:r>
-    </w:p>
-    <w:p>
-      <w:pPr>
-        <w:pStyle w:val="Odlomakpopisa"/>
+      <w:r>
+        <w:rPr>
+          <w:rFonts w:ascii="Times New Roman" w:hAnsi="Times New Roman" w:cs="Times New Roman"/>
+          <w:sz w:val="28"/>
+          <w:szCs w:val="28"/>
+          <w:lang w:val="hr-HR"/>
+        </w:rPr>
+        <w:t>Lucidchart (za izradu ER dijagrama)</w:t>
+      </w:r>
+    </w:p>
+    <w:p>
+      <w:pPr>
+        <w:pStyle w:val="ListParagraph"/>
         <w:numPr>
           <w:ilvl w:val="0"/>
           <w:numId w:val="3"/>
@@ -592,32 +546,12 @@
           <w:szCs w:val="28"/>
           <w:lang w:val="hr-HR"/>
         </w:rPr>
-        <w:t xml:space="preserve">MS Power </w:t>
-      </w:r>
-      <w:proofErr w:type="spellStart"/>
-      <w:r>
-        <w:rPr>
-          <w:rFonts w:ascii="Times New Roman" w:hAnsi="Times New Roman" w:cs="Times New Roman"/>
-          <w:sz w:val="28"/>
-          <w:szCs w:val="28"/>
-          <w:lang w:val="hr-HR"/>
-        </w:rPr>
-        <w:t>Point</w:t>
-      </w:r>
-      <w:proofErr w:type="spellEnd"/>
-      <w:r>
-        <w:rPr>
-          <w:rFonts w:ascii="Times New Roman" w:hAnsi="Times New Roman" w:cs="Times New Roman"/>
-          <w:sz w:val="28"/>
-          <w:szCs w:val="28"/>
-          <w:lang w:val="hr-HR"/>
-        </w:rPr>
-        <w:t xml:space="preserve"> (za izradu prezentacije)</w:t>
-      </w:r>
-    </w:p>
-    <w:p>
-      <w:pPr>
-        <w:pStyle w:val="Odlomakpopisa"/>
+        <w:t>MS Power Point (za izradu prezentacije)</w:t>
+      </w:r>
+    </w:p>
+    <w:p>
+      <w:pPr>
+        <w:pStyle w:val="ListParagraph"/>
         <w:numPr>
           <w:ilvl w:val="0"/>
           <w:numId w:val="3"/>
@@ -641,7 +575,7 @@
     </w:p>
     <w:p>
       <w:pPr>
-        <w:pStyle w:val="Odlomakpopisa"/>
+        <w:pStyle w:val="ListParagraph"/>
         <w:numPr>
           <w:ilvl w:val="0"/>
           <w:numId w:val="3"/>
@@ -653,30 +587,19 @@
           <w:lang w:val="hr-HR"/>
         </w:rPr>
       </w:pPr>
-      <w:proofErr w:type="spellStart"/>
-      <w:r>
-        <w:rPr>
-          <w:rFonts w:ascii="Times New Roman" w:hAnsi="Times New Roman" w:cs="Times New Roman"/>
-          <w:sz w:val="28"/>
-          <w:szCs w:val="28"/>
-          <w:lang w:val="hr-HR"/>
-        </w:rPr>
-        <w:t>Discord</w:t>
-      </w:r>
-      <w:proofErr w:type="spellEnd"/>
-      <w:r>
-        <w:rPr>
-          <w:rFonts w:ascii="Times New Roman" w:hAnsi="Times New Roman" w:cs="Times New Roman"/>
-          <w:sz w:val="28"/>
-          <w:szCs w:val="28"/>
-          <w:lang w:val="hr-HR"/>
-        </w:rPr>
-        <w:t xml:space="preserve"> (za komunikaciju)</w:t>
-      </w:r>
-    </w:p>
-    <w:p>
-      <w:pPr>
-        <w:pStyle w:val="Odlomakpopisa"/>
+      <w:r>
+        <w:rPr>
+          <w:rFonts w:ascii="Times New Roman" w:hAnsi="Times New Roman" w:cs="Times New Roman"/>
+          <w:sz w:val="28"/>
+          <w:szCs w:val="28"/>
+          <w:lang w:val="hr-HR"/>
+        </w:rPr>
+        <w:t>Discord (za komunikaciju)</w:t>
+      </w:r>
+    </w:p>
+    <w:p>
+      <w:pPr>
+        <w:pStyle w:val="ListParagraph"/>
         <w:numPr>
           <w:ilvl w:val="0"/>
           <w:numId w:val="3"/>
@@ -697,7 +620,6 @@
         </w:rPr>
         <w:t xml:space="preserve">Adobe </w:t>
       </w:r>
-      <w:proofErr w:type="spellStart"/>
       <w:r>
         <w:rPr>
           <w:rFonts w:ascii="Times New Roman" w:hAnsi="Times New Roman" w:cs="Times New Roman"/>
@@ -714,17 +636,7 @@
           <w:szCs w:val="28"/>
           <w:lang w:val="hr-HR"/>
         </w:rPr>
-        <w:t>remiere</w:t>
-      </w:r>
-      <w:proofErr w:type="spellEnd"/>
-      <w:r>
-        <w:rPr>
-          <w:rFonts w:ascii="Times New Roman" w:hAnsi="Times New Roman" w:cs="Times New Roman"/>
-          <w:sz w:val="28"/>
-          <w:szCs w:val="28"/>
-          <w:lang w:val="hr-HR"/>
-        </w:rPr>
-        <w:t xml:space="preserve"> </w:t>
+        <w:t xml:space="preserve">remiere </w:t>
       </w:r>
       <w:r>
         <w:rPr>
@@ -747,7 +659,7 @@
     </w:p>
     <w:p>
       <w:pPr>
-        <w:pStyle w:val="Odlomakpopisa"/>
+        <w:pStyle w:val="ListParagraph"/>
         <w:numPr>
           <w:ilvl w:val="0"/>
           <w:numId w:val="3"/>
@@ -759,30 +671,19 @@
           <w:lang w:val="hr-HR"/>
         </w:rPr>
       </w:pPr>
-      <w:proofErr w:type="spellStart"/>
-      <w:r>
-        <w:rPr>
-          <w:rFonts w:ascii="Times New Roman" w:hAnsi="Times New Roman" w:cs="Times New Roman"/>
-          <w:sz w:val="28"/>
-          <w:szCs w:val="28"/>
-          <w:lang w:val="hr-HR"/>
-        </w:rPr>
-        <w:t>Slack</w:t>
-      </w:r>
-      <w:proofErr w:type="spellEnd"/>
-      <w:r>
-        <w:rPr>
-          <w:rFonts w:ascii="Times New Roman" w:hAnsi="Times New Roman" w:cs="Times New Roman"/>
-          <w:sz w:val="28"/>
-          <w:szCs w:val="28"/>
-          <w:lang w:val="hr-HR"/>
-        </w:rPr>
-        <w:t xml:space="preserve"> (za komunikaciju s voditeljima)</w:t>
-      </w:r>
-    </w:p>
-    <w:p>
-      <w:pPr>
-        <w:pStyle w:val="Odlomakpopisa"/>
+      <w:r>
+        <w:rPr>
+          <w:rFonts w:ascii="Times New Roman" w:hAnsi="Times New Roman" w:cs="Times New Roman"/>
+          <w:sz w:val="28"/>
+          <w:szCs w:val="28"/>
+          <w:lang w:val="hr-HR"/>
+        </w:rPr>
+        <w:t>Slack (za komunikaciju s voditeljima)</w:t>
+      </w:r>
+    </w:p>
+    <w:p>
+      <w:pPr>
+        <w:pStyle w:val="ListParagraph"/>
         <w:numPr>
           <w:ilvl w:val="0"/>
           <w:numId w:val="3"/>
@@ -794,25 +695,38 @@
           <w:lang w:val="hr-HR"/>
         </w:rPr>
       </w:pPr>
-      <w:proofErr w:type="spellStart"/>
-      <w:r>
-        <w:rPr>
-          <w:rFonts w:ascii="Times New Roman" w:hAnsi="Times New Roman" w:cs="Times New Roman"/>
-          <w:sz w:val="28"/>
-          <w:szCs w:val="28"/>
-          <w:lang w:val="hr-HR"/>
-        </w:rPr>
-        <w:t>GitHub</w:t>
-      </w:r>
-      <w:proofErr w:type="spellEnd"/>
-      <w:r>
-        <w:rPr>
-          <w:rFonts w:ascii="Times New Roman" w:hAnsi="Times New Roman" w:cs="Times New Roman"/>
-          <w:sz w:val="28"/>
-          <w:szCs w:val="28"/>
-          <w:lang w:val="hr-HR"/>
-        </w:rPr>
-        <w:t xml:space="preserve"> (za zajednički rad na projektu)</w:t>
+      <w:r>
+        <w:rPr>
+          <w:rFonts w:ascii="Times New Roman" w:hAnsi="Times New Roman" w:cs="Times New Roman"/>
+          <w:sz w:val="28"/>
+          <w:szCs w:val="28"/>
+          <w:lang w:val="hr-HR"/>
+        </w:rPr>
+        <w:t>GitHub (za zajednički rad na projektu)</w:t>
+      </w:r>
+    </w:p>
+    <w:p>
+      <w:pPr>
+        <w:pStyle w:val="ListParagraph"/>
+        <w:numPr>
+          <w:ilvl w:val="0"/>
+          <w:numId w:val="3"/>
+        </w:numPr>
+        <w:rPr>
+          <w:rFonts w:ascii="Times New Roman" w:hAnsi="Times New Roman" w:cs="Times New Roman"/>
+          <w:sz w:val="28"/>
+          <w:szCs w:val="28"/>
+          <w:lang w:val="hr-HR"/>
+        </w:rPr>
+      </w:pPr>
+      <w:r>
+        <w:rPr>
+          <w:rFonts w:ascii="Times New Roman" w:hAnsi="Times New Roman" w:cs="Times New Roman"/>
+          <w:sz w:val="28"/>
+          <w:szCs w:val="28"/>
+          <w:lang w:val="hr-HR"/>
+        </w:rPr>
+        <w:t>Djagno (za izradu web aplikacije)</w:t>
       </w:r>
     </w:p>
     <w:p>
@@ -917,132 +831,71 @@
           <w:szCs w:val="28"/>
           <w:lang w:val="hr-HR"/>
         </w:rPr>
-        <w:t xml:space="preserve">Luka </w:t>
-      </w:r>
-      <w:proofErr w:type="spellStart"/>
-      <w:r>
-        <w:rPr>
-          <w:rFonts w:ascii="Times New Roman" w:hAnsi="Times New Roman" w:cs="Times New Roman"/>
-          <w:sz w:val="28"/>
-          <w:szCs w:val="28"/>
-          <w:lang w:val="hr-HR"/>
-        </w:rPr>
-        <w:t>Brodarič</w:t>
-      </w:r>
-      <w:proofErr w:type="spellEnd"/>
-      <w:r>
-        <w:rPr>
-          <w:rFonts w:ascii="Times New Roman" w:hAnsi="Times New Roman" w:cs="Times New Roman"/>
-          <w:sz w:val="28"/>
-          <w:szCs w:val="28"/>
-          <w:lang w:val="hr-HR"/>
-        </w:rPr>
-        <w:t xml:space="preserve"> -  Programer, Osoba za komunikaciju</w:t>
-      </w:r>
-    </w:p>
-    <w:p>
-      <w:pPr>
-        <w:rPr>
-          <w:rFonts w:ascii="Times New Roman" w:hAnsi="Times New Roman" w:cs="Times New Roman"/>
-          <w:sz w:val="28"/>
-          <w:szCs w:val="28"/>
-          <w:lang w:val="hr-HR"/>
-        </w:rPr>
-      </w:pPr>
-      <w:r>
-        <w:rPr>
-          <w:rFonts w:ascii="Times New Roman" w:hAnsi="Times New Roman" w:cs="Times New Roman"/>
-          <w:sz w:val="28"/>
-          <w:szCs w:val="28"/>
-          <w:lang w:val="hr-HR"/>
-        </w:rPr>
-        <w:t xml:space="preserve">Thomas </w:t>
-      </w:r>
-      <w:proofErr w:type="spellStart"/>
-      <w:r>
-        <w:rPr>
-          <w:rFonts w:ascii="Times New Roman" w:hAnsi="Times New Roman" w:cs="Times New Roman"/>
-          <w:sz w:val="28"/>
-          <w:szCs w:val="28"/>
-          <w:lang w:val="hr-HR"/>
-        </w:rPr>
-        <w:t>Siard</w:t>
-      </w:r>
-      <w:proofErr w:type="spellEnd"/>
-      <w:r>
-        <w:rPr>
-          <w:rFonts w:ascii="Times New Roman" w:hAnsi="Times New Roman" w:cs="Times New Roman"/>
-          <w:sz w:val="28"/>
-          <w:szCs w:val="28"/>
-          <w:lang w:val="hr-HR"/>
-        </w:rPr>
-        <w:t xml:space="preserve"> – Izrada dokumentacije i ER dijagrama</w:t>
-      </w:r>
-    </w:p>
-    <w:p>
-      <w:pPr>
-        <w:rPr>
-          <w:rFonts w:ascii="Times New Roman" w:hAnsi="Times New Roman" w:cs="Times New Roman"/>
-          <w:sz w:val="28"/>
-          <w:szCs w:val="28"/>
-          <w:lang w:val="hr-HR"/>
-        </w:rPr>
-      </w:pPr>
-      <w:r>
-        <w:rPr>
-          <w:rFonts w:ascii="Times New Roman" w:hAnsi="Times New Roman" w:cs="Times New Roman"/>
-          <w:sz w:val="28"/>
-          <w:szCs w:val="28"/>
-          <w:lang w:val="hr-HR"/>
-        </w:rPr>
-        <w:t xml:space="preserve">Ernest </w:t>
-      </w:r>
-      <w:proofErr w:type="spellStart"/>
-      <w:r>
-        <w:rPr>
-          <w:rFonts w:ascii="Times New Roman" w:hAnsi="Times New Roman" w:cs="Times New Roman"/>
-          <w:sz w:val="28"/>
-          <w:szCs w:val="28"/>
-          <w:lang w:val="hr-HR"/>
-        </w:rPr>
-        <w:t>Dudaković</w:t>
-      </w:r>
-      <w:proofErr w:type="spellEnd"/>
-      <w:r>
-        <w:rPr>
-          <w:rFonts w:ascii="Times New Roman" w:hAnsi="Times New Roman" w:cs="Times New Roman"/>
-          <w:sz w:val="28"/>
-          <w:szCs w:val="28"/>
-          <w:lang w:val="hr-HR"/>
-        </w:rPr>
-        <w:t xml:space="preserve"> – Programer, Izrada EER dijagrama</w:t>
-      </w:r>
-    </w:p>
-    <w:p>
-      <w:pPr>
-        <w:rPr>
-          <w:rFonts w:ascii="Times New Roman" w:hAnsi="Times New Roman" w:cs="Times New Roman"/>
-          <w:lang w:val="hr-HR"/>
-        </w:rPr>
-      </w:pPr>
-    </w:p>
-    <w:p>
-      <w:pPr>
-        <w:rPr>
-          <w:rFonts w:ascii="Times New Roman" w:hAnsi="Times New Roman" w:cs="Times New Roman"/>
-          <w:sz w:val="28"/>
-          <w:szCs w:val="28"/>
-          <w:lang w:val="hr-HR"/>
-        </w:rPr>
-      </w:pPr>
-      <w:r>
-        <w:rPr>
-          <w:rFonts w:ascii="Times New Roman" w:hAnsi="Times New Roman" w:cs="Times New Roman"/>
-          <w:sz w:val="28"/>
-          <w:szCs w:val="28"/>
-          <w:lang w:val="hr-HR"/>
-        </w:rPr>
-        <w:lastRenderedPageBreak/>
+        <w:t>Luka Brodarič -  Programer, Osoba za komunikaciju</w:t>
+      </w:r>
+    </w:p>
+    <w:p>
+      <w:pPr>
+        <w:rPr>
+          <w:rFonts w:ascii="Times New Roman" w:hAnsi="Times New Roman" w:cs="Times New Roman"/>
+          <w:sz w:val="28"/>
+          <w:szCs w:val="28"/>
+          <w:lang w:val="hr-HR"/>
+        </w:rPr>
+      </w:pPr>
+      <w:r>
+        <w:rPr>
+          <w:rFonts w:ascii="Times New Roman" w:hAnsi="Times New Roman" w:cs="Times New Roman"/>
+          <w:sz w:val="28"/>
+          <w:szCs w:val="28"/>
+          <w:lang w:val="hr-HR"/>
+        </w:rPr>
+        <w:t>Thomas Siard – Izrada dokumentacije i ER dijagrama</w:t>
+      </w:r>
+    </w:p>
+    <w:p>
+      <w:pPr>
+        <w:rPr>
+          <w:rFonts w:ascii="Times New Roman" w:hAnsi="Times New Roman" w:cs="Times New Roman"/>
+          <w:sz w:val="28"/>
+          <w:szCs w:val="28"/>
+          <w:lang w:val="hr-HR"/>
+        </w:rPr>
+      </w:pPr>
+      <w:r>
+        <w:rPr>
+          <w:rFonts w:ascii="Times New Roman" w:hAnsi="Times New Roman" w:cs="Times New Roman"/>
+          <w:sz w:val="28"/>
+          <w:szCs w:val="28"/>
+          <w:lang w:val="hr-HR"/>
+        </w:rPr>
+        <w:t>Ernest Dudaković – Programer, Izrada EER dijagrama</w:t>
+      </w:r>
+    </w:p>
+    <w:p>
+      <w:pPr>
+        <w:rPr>
+          <w:rFonts w:ascii="Times New Roman" w:hAnsi="Times New Roman" w:cs="Times New Roman"/>
+          <w:lang w:val="hr-HR"/>
+        </w:rPr>
+      </w:pPr>
+    </w:p>
+    <w:p>
+      <w:pPr>
+        <w:rPr>
+          <w:rFonts w:ascii="Times New Roman" w:hAnsi="Times New Roman" w:cs="Times New Roman"/>
+          <w:sz w:val="28"/>
+          <w:szCs w:val="28"/>
+          <w:lang w:val="hr-HR"/>
+        </w:rPr>
+      </w:pPr>
+      <w:r>
+        <w:rPr>
+          <w:rFonts w:ascii="Times New Roman" w:hAnsi="Times New Roman" w:cs="Times New Roman"/>
+          <w:sz w:val="28"/>
+          <w:szCs w:val="28"/>
+          <w:lang w:val="hr-HR"/>
+        </w:rPr>
         <w:t>Naša baza podataka sadržavati će tablicu mogućim pozicijama, satnica mogućih pozicija, vrste dodatnih sati, troškove autosalona, vrste automobila i njihove bonuse te radnike.</w:t>
       </w:r>
     </w:p>
@@ -1226,27 +1079,7 @@
           <w:szCs w:val="28"/>
           <w:lang w:val="hr-HR"/>
         </w:rPr>
-        <w:t>U slučaju neispravnosti aplikacije postojati će mogućnost prijave problema (</w:t>
-      </w:r>
-      <w:proofErr w:type="spellStart"/>
-      <w:r>
-        <w:rPr>
-          <w:rFonts w:ascii="Times New Roman" w:hAnsi="Times New Roman" w:cs="Times New Roman"/>
-          <w:sz w:val="28"/>
-          <w:szCs w:val="28"/>
-          <w:lang w:val="hr-HR"/>
-        </w:rPr>
-        <w:t>bugova</w:t>
-      </w:r>
-      <w:proofErr w:type="spellEnd"/>
-      <w:r>
-        <w:rPr>
-          <w:rFonts w:ascii="Times New Roman" w:hAnsi="Times New Roman" w:cs="Times New Roman"/>
-          <w:sz w:val="28"/>
-          <w:szCs w:val="28"/>
-          <w:lang w:val="hr-HR"/>
-        </w:rPr>
-        <w:t>) koji će biti dostavljene nekome na višoj poziciji ili zaduženom radniku na aplikaciji</w:t>
+        <w:t>U slučaju neispravnosti aplikacije postojati će mogućnost prijave problema (bugova) koji će biti dostavljene nekome na višoj poziciji ili zaduženom radniku na aplikaciji</w:t>
       </w:r>
       <w:r>
         <w:rPr>
@@ -1287,124 +1120,14 @@
           <w:lang w:val="hr-HR"/>
         </w:rPr>
       </w:pPr>
-    </w:p>
-    <w:p>
-      <w:pPr>
-        <w:rPr>
-          <w:rFonts w:ascii="Times New Roman" w:hAnsi="Times New Roman" w:cs="Times New Roman"/>
-          <w:sz w:val="28"/>
-          <w:szCs w:val="28"/>
-          <w:lang w:val="hr-HR"/>
-        </w:rPr>
-      </w:pPr>
-    </w:p>
-    <w:p>
-      <w:pPr>
-        <w:rPr>
-          <w:rFonts w:ascii="Times New Roman" w:hAnsi="Times New Roman" w:cs="Times New Roman"/>
-          <w:sz w:val="28"/>
-          <w:szCs w:val="28"/>
-          <w:lang w:val="hr-HR"/>
-        </w:rPr>
-      </w:pPr>
-    </w:p>
-    <w:p>
-      <w:pPr>
-        <w:rPr>
-          <w:rFonts w:ascii="Times New Roman" w:hAnsi="Times New Roman" w:cs="Times New Roman"/>
-          <w:sz w:val="28"/>
-          <w:szCs w:val="28"/>
-          <w:lang w:val="hr-HR"/>
-        </w:rPr>
-      </w:pPr>
-    </w:p>
-    <w:p>
-      <w:pPr>
-        <w:rPr>
-          <w:rFonts w:ascii="Times New Roman" w:hAnsi="Times New Roman" w:cs="Times New Roman"/>
-          <w:sz w:val="28"/>
-          <w:szCs w:val="28"/>
-          <w:lang w:val="hr-HR"/>
-        </w:rPr>
-      </w:pPr>
-    </w:p>
-    <w:p>
-      <w:pPr>
-        <w:rPr>
-          <w:rFonts w:ascii="Times New Roman" w:hAnsi="Times New Roman" w:cs="Times New Roman"/>
-          <w:sz w:val="28"/>
-          <w:szCs w:val="28"/>
-          <w:lang w:val="hr-HR"/>
-        </w:rPr>
-      </w:pPr>
-    </w:p>
-    <w:p>
-      <w:pPr>
-        <w:rPr>
-          <w:rFonts w:ascii="Times New Roman" w:hAnsi="Times New Roman" w:cs="Times New Roman"/>
-          <w:sz w:val="28"/>
-          <w:szCs w:val="28"/>
-          <w:lang w:val="hr-HR"/>
-        </w:rPr>
-      </w:pPr>
-    </w:p>
-    <w:p>
-      <w:pPr>
-        <w:rPr>
-          <w:rFonts w:ascii="Times New Roman" w:hAnsi="Times New Roman" w:cs="Times New Roman"/>
-          <w:sz w:val="28"/>
-          <w:szCs w:val="28"/>
-          <w:lang w:val="hr-HR"/>
-        </w:rPr>
-      </w:pPr>
-    </w:p>
-    <w:p>
-      <w:pPr>
-        <w:rPr>
-          <w:rFonts w:ascii="Times New Roman" w:hAnsi="Times New Roman" w:cs="Times New Roman"/>
-          <w:sz w:val="28"/>
-          <w:szCs w:val="28"/>
-          <w:lang w:val="hr-HR"/>
-        </w:rPr>
-      </w:pPr>
-    </w:p>
-    <w:p>
-      <w:pPr>
-        <w:rPr>
-          <w:rFonts w:ascii="Times New Roman" w:hAnsi="Times New Roman" w:cs="Times New Roman"/>
-          <w:sz w:val="28"/>
-          <w:szCs w:val="28"/>
-          <w:lang w:val="hr-HR"/>
-        </w:rPr>
-      </w:pPr>
-      <w:r>
-        <w:rPr>
-          <w:rFonts w:ascii="Times New Roman" w:hAnsi="Times New Roman" w:cs="Times New Roman"/>
-          <w:sz w:val="28"/>
-          <w:szCs w:val="28"/>
-          <w:lang w:val="hr-HR"/>
-        </w:rPr>
-        <w:t xml:space="preserve">Link za </w:t>
-      </w:r>
-      <w:proofErr w:type="spellStart"/>
-      <w:r>
-        <w:rPr>
-          <w:rFonts w:ascii="Times New Roman" w:hAnsi="Times New Roman" w:cs="Times New Roman"/>
-          <w:sz w:val="28"/>
-          <w:szCs w:val="28"/>
-          <w:lang w:val="hr-HR"/>
-        </w:rPr>
-        <w:t>GitHub</w:t>
-      </w:r>
-      <w:proofErr w:type="spellEnd"/>
-      <w:r>
-        <w:rPr>
-          <w:rFonts w:ascii="Times New Roman" w:hAnsi="Times New Roman" w:cs="Times New Roman"/>
-          <w:sz w:val="28"/>
-          <w:szCs w:val="28"/>
-          <w:lang w:val="hr-HR"/>
-        </w:rPr>
-        <w:t xml:space="preserve"> repozitorij projekta:</w:t>
+      <w:r>
+        <w:rPr>
+          <w:rFonts w:ascii="Times New Roman" w:hAnsi="Times New Roman" w:cs="Times New Roman"/>
+          <w:sz w:val="28"/>
+          <w:szCs w:val="28"/>
+          <w:lang w:val="hr-HR"/>
+        </w:rPr>
+        <w:t>Link za GitHub repozitorij projekta:</w:t>
       </w:r>
     </w:p>
     <w:p>
@@ -1419,7 +1142,7 @@
       <w:hyperlink r:id="rId8" w:history="1">
         <w:r>
           <w:rPr>
-            <w:rStyle w:val="Hiperveza"/>
+            <w:rStyle w:val="Hyperlink"/>
             <w:rFonts w:ascii="Times New Roman" w:hAnsi="Times New Roman" w:cs="Times New Roman"/>
             <w:sz w:val="28"/>
             <w:szCs w:val="28"/>
@@ -1479,7 +1202,7 @@
 <w:ftr xmlns:wpc="http://schemas.microsoft.com/office/word/2010/wordprocessingCanvas" xmlns:cx="http://schemas.microsoft.com/office/drawing/2014/chartex" xmlns:cx1="http://schemas.microsoft.com/office/drawing/2015/9/8/chartex" xmlns:cx2="http://schemas.microsoft.com/office/drawing/2015/10/21/chartex" xmlns:cx3="http://schemas.microsoft.com/office/drawing/2016/5/9/chartex" xmlns:cx4="http://schemas.microsoft.com/office/drawing/2016/5/10/chartex" xmlns:cx5="http://schemas.microsoft.com/office/drawing/2016/5/11/chartex" xmlns:cx6="http://schemas.microsoft.com/office/drawing/2016/5/12/chartex" xmlns:cx7="http://schemas.microsoft.com/office/drawing/2016/5/13/chartex" xmlns:cx8="http://schemas.microsoft.com/office/drawing/2016/5/14/chartex" xmlns:mc="http://schemas.openxmlformats.org/markup-compatibility/2006" xmlns:aink="http://schemas.microsoft.com/office/drawing/2016/ink" xmlns:am3d="http://schemas.microsoft.com/office/drawing/2017/model3d" xmlns:o="urn:schemas-microsoft-com:office:office" xmlns:r="http://schemas.openxmlformats.org/officeDocument/2006/relationships" xmlns:m="http://schemas.openxmlformats.org/officeDocument/2006/math" xmlns:v="urn:schemas-microsoft-com:vml" xmlns:wp14="http://schemas.microsoft.com/office/word/2010/wordprocessingDrawing" xmlns:wp="http://schemas.openxmlformats.org/drawingml/2006/wordprocessingDrawing" xmlns:w10="urn:schemas-microsoft-com:office:word" xmlns:w="http://schemas.openxmlformats.org/wordprocessingml/2006/main" xmlns:w14="http://schemas.microsoft.com/office/word/2010/wordml" xmlns:w15="http://schemas.microsoft.com/office/word/2012/wordml" xmlns:w16cex="http://schemas.microsoft.com/office/word/2018/wordml/cex" xmlns:w16cid="http://schemas.microsoft.com/office/word/2016/wordml/cid" xmlns:w16="http://schemas.microsoft.com/office/word/2018/wordml" xmlns:w16sdtdh="http://schemas.microsoft.com/office/word/2020/wordml/sdtdatahash" xmlns:w16se="http://schemas.microsoft.com/office/word/2015/wordml/symex" xmlns:wpg="http://schemas.microsoft.com/office/word/2010/wordprocessingGroup" xmlns:wpi="http://schemas.microsoft.com/office/word/2010/wordprocessingInk" xmlns:wne="http://schemas.microsoft.com/office/word/2006/wordml" xmlns:wps="http://schemas.microsoft.com/office/word/2010/wordprocessingShape" mc:Ignorable="w14 w15 w16se w16cid w16 w16cex w16sdtdh wp14">
   <w:p>
     <w:pPr>
-      <w:pStyle w:val="Podnoje"/>
+      <w:pStyle w:val="Footer"/>
       <w:jc w:val="right"/>
     </w:pPr>
   </w:p>
@@ -2239,11 +1962,11 @@
     <w:name w:val="Normal"/>
     <w:qFormat/>
   </w:style>
-  <w:style w:type="paragraph" w:styleId="Naslov1">
+  <w:style w:type="paragraph" w:styleId="Heading1">
     <w:name w:val="heading 1"/>
     <w:basedOn w:val="Normal"/>
     <w:next w:val="Normal"/>
-    <w:link w:val="Naslov1Char"/>
+    <w:link w:val="Heading1Char"/>
     <w:uiPriority w:val="9"/>
     <w:qFormat/>
     <w:rsid w:val="003F0B40"/>
@@ -2260,13 +1983,13 @@
       <w:szCs w:val="32"/>
     </w:rPr>
   </w:style>
-  <w:style w:type="character" w:default="1" w:styleId="Zadanifontodlomka">
+  <w:style w:type="character" w:default="1" w:styleId="DefaultParagraphFont">
     <w:name w:val="Default Paragraph Font"/>
     <w:uiPriority w:val="1"/>
     <w:semiHidden/>
     <w:unhideWhenUsed/>
   </w:style>
-  <w:style w:type="table" w:default="1" w:styleId="Obinatablica">
+  <w:style w:type="table" w:default="1" w:styleId="TableNormal">
     <w:name w:val="Normal Table"/>
     <w:uiPriority w:val="99"/>
     <w:semiHidden/>
@@ -2281,17 +2004,17 @@
       </w:tblCellMar>
     </w:tblPr>
   </w:style>
-  <w:style w:type="numbering" w:default="1" w:styleId="Bezpopisa">
+  <w:style w:type="numbering" w:default="1" w:styleId="NoList">
     <w:name w:val="No List"/>
     <w:uiPriority w:val="99"/>
     <w:semiHidden/>
     <w:unhideWhenUsed/>
   </w:style>
-  <w:style w:type="paragraph" w:styleId="Naslov">
+  <w:style w:type="paragraph" w:styleId="Title">
     <w:name w:val="Title"/>
     <w:basedOn w:val="Normal"/>
     <w:next w:val="Normal"/>
-    <w:link w:val="NaslovChar"/>
+    <w:link w:val="TitleChar"/>
     <w:uiPriority w:val="10"/>
     <w:qFormat/>
     <w:rsid w:val="003F0B40"/>
@@ -2307,10 +2030,10 @@
       <w:szCs w:val="56"/>
     </w:rPr>
   </w:style>
-  <w:style w:type="character" w:customStyle="1" w:styleId="NaslovChar">
-    <w:name w:val="Naslov Char"/>
-    <w:basedOn w:val="Zadanifontodlomka"/>
-    <w:link w:val="Naslov"/>
+  <w:style w:type="character" w:customStyle="1" w:styleId="TitleChar">
+    <w:name w:val="Title Char"/>
+    <w:basedOn w:val="DefaultParagraphFont"/>
+    <w:link w:val="Title"/>
     <w:uiPriority w:val="10"/>
     <w:rsid w:val="003F0B40"/>
     <w:rPr>
@@ -2321,11 +2044,11 @@
       <w:szCs w:val="56"/>
     </w:rPr>
   </w:style>
-  <w:style w:type="paragraph" w:styleId="Podnaslov">
+  <w:style w:type="paragraph" w:styleId="Subtitle">
     <w:name w:val="Subtitle"/>
     <w:basedOn w:val="Normal"/>
     <w:next w:val="Normal"/>
-    <w:link w:val="PodnaslovChar"/>
+    <w:link w:val="SubtitleChar"/>
     <w:uiPriority w:val="11"/>
     <w:qFormat/>
     <w:rsid w:val="003F0B40"/>
@@ -2340,10 +2063,10 @@
       <w:spacing w:val="15"/>
     </w:rPr>
   </w:style>
-  <w:style w:type="character" w:customStyle="1" w:styleId="PodnaslovChar">
-    <w:name w:val="Podnaslov Char"/>
-    <w:basedOn w:val="Zadanifontodlomka"/>
-    <w:link w:val="Podnaslov"/>
+  <w:style w:type="character" w:customStyle="1" w:styleId="SubtitleChar">
+    <w:name w:val="Subtitle Char"/>
+    <w:basedOn w:val="DefaultParagraphFont"/>
+    <w:link w:val="Subtitle"/>
     <w:uiPriority w:val="11"/>
     <w:rsid w:val="003F0B40"/>
     <w:rPr>
@@ -2352,10 +2075,10 @@
       <w:spacing w:val="15"/>
     </w:rPr>
   </w:style>
-  <w:style w:type="character" w:customStyle="1" w:styleId="Naslov1Char">
-    <w:name w:val="Naslov 1 Char"/>
-    <w:basedOn w:val="Zadanifontodlomka"/>
-    <w:link w:val="Naslov1"/>
+  <w:style w:type="character" w:customStyle="1" w:styleId="Heading1Char">
+    <w:name w:val="Heading 1 Char"/>
+    <w:basedOn w:val="DefaultParagraphFont"/>
+    <w:link w:val="Heading1"/>
     <w:uiPriority w:val="9"/>
     <w:rsid w:val="003F0B40"/>
     <w:rPr>
@@ -2365,10 +2088,10 @@
       <w:szCs w:val="32"/>
     </w:rPr>
   </w:style>
-  <w:style w:type="paragraph" w:styleId="Zaglavlje">
+  <w:style w:type="paragraph" w:styleId="Header">
     <w:name w:val="header"/>
     <w:basedOn w:val="Normal"/>
-    <w:link w:val="ZaglavljeChar"/>
+    <w:link w:val="HeaderChar"/>
     <w:uiPriority w:val="99"/>
     <w:unhideWhenUsed/>
     <w:rsid w:val="003F0B40"/>
@@ -2380,17 +2103,17 @@
       <w:spacing w:after="0" w:line="240" w:lineRule="auto"/>
     </w:pPr>
   </w:style>
-  <w:style w:type="character" w:customStyle="1" w:styleId="ZaglavljeChar">
-    <w:name w:val="Zaglavlje Char"/>
-    <w:basedOn w:val="Zadanifontodlomka"/>
-    <w:link w:val="Zaglavlje"/>
+  <w:style w:type="character" w:customStyle="1" w:styleId="HeaderChar">
+    <w:name w:val="Header Char"/>
+    <w:basedOn w:val="DefaultParagraphFont"/>
+    <w:link w:val="Header"/>
     <w:uiPriority w:val="99"/>
     <w:rsid w:val="003F0B40"/>
   </w:style>
-  <w:style w:type="paragraph" w:styleId="Podnoje">
+  <w:style w:type="paragraph" w:styleId="Footer">
     <w:name w:val="footer"/>
     <w:basedOn w:val="Normal"/>
-    <w:link w:val="PodnojeChar"/>
+    <w:link w:val="FooterChar"/>
     <w:uiPriority w:val="99"/>
     <w:unhideWhenUsed/>
     <w:rsid w:val="003F0B40"/>
@@ -2402,14 +2125,14 @@
       <w:spacing w:after="0" w:line="240" w:lineRule="auto"/>
     </w:pPr>
   </w:style>
-  <w:style w:type="character" w:customStyle="1" w:styleId="PodnojeChar">
-    <w:name w:val="Podnožje Char"/>
-    <w:basedOn w:val="Zadanifontodlomka"/>
-    <w:link w:val="Podnoje"/>
+  <w:style w:type="character" w:customStyle="1" w:styleId="FooterChar">
+    <w:name w:val="Footer Char"/>
+    <w:basedOn w:val="DefaultParagraphFont"/>
+    <w:link w:val="Footer"/>
     <w:uiPriority w:val="99"/>
     <w:rsid w:val="003F0B40"/>
   </w:style>
-  <w:style w:type="paragraph" w:styleId="Odlomakpopisa">
+  <w:style w:type="paragraph" w:styleId="ListParagraph">
     <w:name w:val="List Paragraph"/>
     <w:basedOn w:val="Normal"/>
     <w:uiPriority w:val="34"/>
@@ -2420,9 +2143,9 @@
       <w:contextualSpacing/>
     </w:pPr>
   </w:style>
-  <w:style w:type="character" w:styleId="Hiperveza">
+  <w:style w:type="character" w:styleId="Hyperlink">
     <w:name w:val="Hyperlink"/>
-    <w:basedOn w:val="Zadanifontodlomka"/>
+    <w:basedOn w:val="DefaultParagraphFont"/>
     <w:uiPriority w:val="99"/>
     <w:unhideWhenUsed/>
     <w:rsid w:val="00E927D0"/>
@@ -2431,9 +2154,9 @@
       <w:u w:val="single"/>
     </w:rPr>
   </w:style>
-  <w:style w:type="character" w:styleId="Nerijeenospominjanje">
+  <w:style w:type="character" w:styleId="UnresolvedMention">
     <w:name w:val="Unresolved Mention"/>
-    <w:basedOn w:val="Zadanifontodlomka"/>
+    <w:basedOn w:val="DefaultParagraphFont"/>
     <w:uiPriority w:val="99"/>
     <w:semiHidden/>
     <w:unhideWhenUsed/>

</xml_diff>